<commit_message>
added git multiple url
</commit_message>
<xml_diff>
--- a/Core-java.docx
+++ b/Core-java.docx
@@ -13,6 +13,8 @@
       <w:r>
         <w:t>Primitive data type</w:t>
       </w:r>
+      <w:bookmarkStart w:id="0" w:name="_GoBack"/>
+      <w:bookmarkEnd w:id="0"/>
     </w:p>
     <w:p>
       <w:pPr>
@@ -152,7 +154,15 @@
         <w:t xml:space="preserve"> </w:t>
       </w:r>
       <w:r>
-        <w:t>this is the most rairly used data type in java</w:t>
+        <w:t xml:space="preserve">this is the most </w:t>
+      </w:r>
+      <w:proofErr w:type="spellStart"/>
+      <w:r>
+        <w:t>rairly</w:t>
+      </w:r>
+      <w:proofErr w:type="spellEnd"/>
+      <w:r>
+        <w:t xml:space="preserve"> used data type in java</w:t>
       </w:r>
     </w:p>
     <w:p>
@@ -335,8 +345,13 @@
         </w:numPr>
       </w:pPr>
       <w:r>
-        <w:t>In which order we serialize the object we will have desterilize in that order otherwise CCExceptio</w:t>
-      </w:r>
+        <w:t xml:space="preserve">In which order we serialize the object we will have desterilize in that order otherwise </w:t>
+      </w:r>
+      <w:proofErr w:type="spellStart"/>
+      <w:r>
+        <w:t>CCExceptio</w:t>
+      </w:r>
+      <w:proofErr w:type="spellEnd"/>
     </w:p>
     <w:p>
       <w:pPr>
@@ -483,7 +498,27 @@
           <w:sz w:val="23"/>
           <w:szCs w:val="23"/>
         </w:rPr>
-        <w:t>Polymorphism means many forms.A single object can refer to the super-class or sub-class depending on the reference type which is called polymorphism</w:t>
+        <w:t xml:space="preserve">Polymorphism means many </w:t>
+      </w:r>
+      <w:proofErr w:type="spellStart"/>
+      <w:r>
+        <w:rPr>
+          <w:rFonts w:ascii="Arial" w:hAnsi="Arial" w:cs="Arial"/>
+          <w:color w:val="3A3A3A"/>
+          <w:sz w:val="23"/>
+          <w:szCs w:val="23"/>
+        </w:rPr>
+        <w:t>forms.A</w:t>
+      </w:r>
+      <w:proofErr w:type="spellEnd"/>
+      <w:r>
+        <w:rPr>
+          <w:rFonts w:ascii="Arial" w:hAnsi="Arial" w:cs="Arial"/>
+          <w:color w:val="3A3A3A"/>
+          <w:sz w:val="23"/>
+          <w:szCs w:val="23"/>
+        </w:rPr>
+        <w:t xml:space="preserve"> single object can refer to the super-class or sub-class depending on the reference type which is called polymorphism</w:t>
       </w:r>
     </w:p>
     <w:p>
@@ -622,7 +657,29 @@
           <w:szCs w:val="21"/>
           <w:shd w:val="clear" w:color="auto" w:fill="F9F9F9"/>
         </w:rPr>
-        <w:t xml:space="preserve">Types of Design Patterns: 1. Creational 2. Structural 3. Behavioural A. Creational Design Pattern: </w:t>
+        <w:t xml:space="preserve">Types of Design Patterns: 1. Creational 2. Structural 3. </w:t>
+      </w:r>
+      <w:proofErr w:type="spellStart"/>
+      <w:r>
+        <w:rPr>
+          <w:rFonts w:ascii="Arial" w:hAnsi="Arial" w:cs="Arial"/>
+          <w:color w:val="030303"/>
+          <w:sz w:val="21"/>
+          <w:szCs w:val="21"/>
+          <w:shd w:val="clear" w:color="auto" w:fill="F9F9F9"/>
+        </w:rPr>
+        <w:t>Behavioural</w:t>
+      </w:r>
+      <w:proofErr w:type="spellEnd"/>
+      <w:r>
+        <w:rPr>
+          <w:rFonts w:ascii="Arial" w:hAnsi="Arial" w:cs="Arial"/>
+          <w:color w:val="030303"/>
+          <w:sz w:val="21"/>
+          <w:szCs w:val="21"/>
+          <w:shd w:val="clear" w:color="auto" w:fill="F9F9F9"/>
+        </w:rPr>
+        <w:t xml:space="preserve"> A. Creational Design Pattern: </w:t>
       </w:r>
     </w:p>
     <w:p>
@@ -980,8 +1037,20 @@
           <w:szCs w:val="21"/>
           <w:shd w:val="clear" w:color="auto" w:fill="F9F9F9"/>
         </w:rPr>
-        <w:t xml:space="preserve"> C. Behavioural</w:t>
-      </w:r>
+        <w:t xml:space="preserve"> C. </w:t>
+      </w:r>
+      <w:proofErr w:type="spellStart"/>
+      <w:r>
+        <w:rPr>
+          <w:rFonts w:ascii="Arial" w:hAnsi="Arial" w:cs="Arial"/>
+          <w:color w:val="030303"/>
+          <w:sz w:val="21"/>
+          <w:szCs w:val="21"/>
+          <w:shd w:val="clear" w:color="auto" w:fill="F9F9F9"/>
+        </w:rPr>
+        <w:t>Behavioural</w:t>
+      </w:r>
+      <w:proofErr w:type="spellEnd"/>
     </w:p>
     <w:p>
       <w:pPr>
@@ -1164,8 +1233,20 @@
           <w:szCs w:val="21"/>
           <w:shd w:val="clear" w:color="auto" w:fill="F9F9F9"/>
         </w:rPr>
-        <w:t>20. Visiter</w:t>
-      </w:r>
+        <w:t xml:space="preserve">20. </w:t>
+      </w:r>
+      <w:proofErr w:type="spellStart"/>
+      <w:r>
+        <w:rPr>
+          <w:rFonts w:ascii="Arial" w:hAnsi="Arial" w:cs="Arial"/>
+          <w:color w:val="030303"/>
+          <w:sz w:val="21"/>
+          <w:szCs w:val="21"/>
+          <w:shd w:val="clear" w:color="auto" w:fill="F9F9F9"/>
+        </w:rPr>
+        <w:t>Visiter</w:t>
+      </w:r>
+      <w:proofErr w:type="spellEnd"/>
     </w:p>
     <w:p>
       <w:pPr>
@@ -1210,8 +1291,20 @@
           <w:szCs w:val="21"/>
           <w:shd w:val="clear" w:color="auto" w:fill="F9F9F9"/>
         </w:rPr>
-        <w:t xml:space="preserve"> 22. Interpretor</w:t>
-      </w:r>
+        <w:t xml:space="preserve"> 22. </w:t>
+      </w:r>
+      <w:proofErr w:type="spellStart"/>
+      <w:r>
+        <w:rPr>
+          <w:rFonts w:ascii="Arial" w:hAnsi="Arial" w:cs="Arial"/>
+          <w:color w:val="030303"/>
+          <w:sz w:val="21"/>
+          <w:szCs w:val="21"/>
+          <w:shd w:val="clear" w:color="auto" w:fill="F9F9F9"/>
+        </w:rPr>
+        <w:t>Interpretor</w:t>
+      </w:r>
+      <w:proofErr w:type="spellEnd"/>
     </w:p>
     <w:p>
       <w:pPr>
@@ -1270,7 +1363,18 @@
           <w:shd w:val="clear" w:color="auto" w:fill="F9F9F9"/>
         </w:rPr>
         <w:lastRenderedPageBreak/>
-        <w:t xml:space="preserve">== </w:t>
+        <w:t>=</w:t>
+      </w:r>
+      <w:proofErr w:type="gramStart"/>
+      <w:r>
+        <w:rPr>
+          <w:rFonts w:ascii="Arial" w:hAnsi="Arial" w:cs="Arial"/>
+          <w:color w:val="030303"/>
+          <w:sz w:val="21"/>
+          <w:szCs w:val="21"/>
+          <w:shd w:val="clear" w:color="auto" w:fill="F9F9F9"/>
+        </w:rPr>
+        <w:t xml:space="preserve">= </w:t>
       </w:r>
       <w:r>
         <w:rPr>
@@ -1282,6 +1386,7 @@
         </w:rPr>
         <w:t xml:space="preserve"> and</w:t>
       </w:r>
+      <w:proofErr w:type="gramEnd"/>
       <w:r>
         <w:rPr>
           <w:rFonts w:ascii="Arial" w:hAnsi="Arial" w:cs="Arial"/>
@@ -1404,8 +1509,42 @@
           <w:szCs w:val="21"/>
           <w:shd w:val="clear" w:color="auto" w:fill="F9F9F9"/>
         </w:rPr>
-        <w:t>String, StringBuffer, StringBuilder</w:t>
-      </w:r>
+        <w:t xml:space="preserve">String, </w:t>
+      </w:r>
+      <w:proofErr w:type="spellStart"/>
+      <w:r>
+        <w:rPr>
+          <w:rFonts w:ascii="Arial" w:hAnsi="Arial" w:cs="Arial"/>
+          <w:color w:val="030303"/>
+          <w:sz w:val="21"/>
+          <w:szCs w:val="21"/>
+          <w:shd w:val="clear" w:color="auto" w:fill="F9F9F9"/>
+        </w:rPr>
+        <w:t>StringBuffer</w:t>
+      </w:r>
+      <w:proofErr w:type="spellEnd"/>
+      <w:r>
+        <w:rPr>
+          <w:rFonts w:ascii="Arial" w:hAnsi="Arial" w:cs="Arial"/>
+          <w:color w:val="030303"/>
+          <w:sz w:val="21"/>
+          <w:szCs w:val="21"/>
+          <w:shd w:val="clear" w:color="auto" w:fill="F9F9F9"/>
+        </w:rPr>
+        <w:t xml:space="preserve">, </w:t>
+      </w:r>
+      <w:proofErr w:type="spellStart"/>
+      <w:r>
+        <w:rPr>
+          <w:rFonts w:ascii="Arial" w:hAnsi="Arial" w:cs="Arial"/>
+          <w:color w:val="030303"/>
+          <w:sz w:val="21"/>
+          <w:szCs w:val="21"/>
+          <w:shd w:val="clear" w:color="auto" w:fill="F9F9F9"/>
+        </w:rPr>
+        <w:t>StringBuilder</w:t>
+      </w:r>
+      <w:proofErr w:type="spellEnd"/>
     </w:p>
     <w:p>
       <w:pPr>
@@ -1551,27 +1690,7 @@
           <w:szCs w:val="21"/>
           <w:shd w:val="clear" w:color="auto" w:fill="F9F9F9"/>
         </w:rPr>
-        <w:t xml:space="preserve">If content is </w:t>
-      </w:r>
-      <w:r>
-        <w:rPr>
-          <w:rFonts w:ascii="Arial" w:hAnsi="Arial" w:cs="Arial"/>
-          <w:color w:val="030303"/>
-          <w:sz w:val="21"/>
-          <w:szCs w:val="21"/>
-          <w:shd w:val="clear" w:color="auto" w:fill="F9F9F9"/>
-        </w:rPr>
-        <w:t>fixe</w:t>
-      </w:r>
-      <w:r>
-        <w:rPr>
-          <w:rFonts w:ascii="Arial" w:hAnsi="Arial" w:cs="Arial"/>
-          <w:color w:val="030303"/>
-          <w:sz w:val="21"/>
-          <w:szCs w:val="21"/>
-          <w:shd w:val="clear" w:color="auto" w:fill="F9F9F9"/>
-        </w:rPr>
-        <w:t xml:space="preserve"> we should go for string</w:t>
+        <w:t>If content is fixe we should go for string</w:t>
       </w:r>
       <w:r>
         <w:rPr>
@@ -1583,8 +1702,6 @@
         </w:rPr>
         <w:t xml:space="preserve"> if content keep on change then on every change new object will be created then we should not go with string</w:t>
       </w:r>
-      <w:bookmarkStart w:id="0" w:name="_GoBack"/>
-      <w:bookmarkEnd w:id="0"/>
     </w:p>
     <w:p>
       <w:pPr>
@@ -1628,15 +1745,27 @@
           <w:shd w:val="clear" w:color="auto" w:fill="F9F9F9"/>
         </w:rPr>
       </w:pPr>
-      <w:r>
-        <w:rPr>
-          <w:rFonts w:ascii="Arial" w:hAnsi="Arial" w:cs="Arial"/>
-          <w:color w:val="030303"/>
-          <w:sz w:val="21"/>
-          <w:szCs w:val="21"/>
-          <w:shd w:val="clear" w:color="auto" w:fill="F9F9F9"/>
-        </w:rPr>
-        <w:t>StringBuffer:</w:t>
+      <w:proofErr w:type="spellStart"/>
+      <w:r>
+        <w:rPr>
+          <w:rFonts w:ascii="Arial" w:hAnsi="Arial" w:cs="Arial"/>
+          <w:color w:val="030303"/>
+          <w:sz w:val="21"/>
+          <w:szCs w:val="21"/>
+          <w:shd w:val="clear" w:color="auto" w:fill="F9F9F9"/>
+        </w:rPr>
+        <w:t>StringBuffer</w:t>
+      </w:r>
+      <w:proofErr w:type="spellEnd"/>
+      <w:r>
+        <w:rPr>
+          <w:rFonts w:ascii="Arial" w:hAnsi="Arial" w:cs="Arial"/>
+          <w:color w:val="030303"/>
+          <w:sz w:val="21"/>
+          <w:szCs w:val="21"/>
+          <w:shd w:val="clear" w:color="auto" w:fill="F9F9F9"/>
+        </w:rPr>
+        <w:t>:</w:t>
       </w:r>
       <w:r>
         <w:rPr>
@@ -1664,15 +1793,27 @@
           <w:shd w:val="clear" w:color="auto" w:fill="F9F9F9"/>
         </w:rPr>
       </w:pPr>
-      <w:r>
-        <w:rPr>
-          <w:rFonts w:ascii="Arial" w:hAnsi="Arial" w:cs="Arial"/>
-          <w:color w:val="030303"/>
-          <w:sz w:val="21"/>
-          <w:szCs w:val="21"/>
-          <w:shd w:val="clear" w:color="auto" w:fill="F9F9F9"/>
-        </w:rPr>
-        <w:t>StringBuffer is allowed to change and modification it is mutable</w:t>
+      <w:proofErr w:type="spellStart"/>
+      <w:r>
+        <w:rPr>
+          <w:rFonts w:ascii="Arial" w:hAnsi="Arial" w:cs="Arial"/>
+          <w:color w:val="030303"/>
+          <w:sz w:val="21"/>
+          <w:szCs w:val="21"/>
+          <w:shd w:val="clear" w:color="auto" w:fill="F9F9F9"/>
+        </w:rPr>
+        <w:t>StringBuffer</w:t>
+      </w:r>
+      <w:proofErr w:type="spellEnd"/>
+      <w:r>
+        <w:rPr>
+          <w:rFonts w:ascii="Arial" w:hAnsi="Arial" w:cs="Arial"/>
+          <w:color w:val="030303"/>
+          <w:sz w:val="21"/>
+          <w:szCs w:val="21"/>
+          <w:shd w:val="clear" w:color="auto" w:fill="F9F9F9"/>
+        </w:rPr>
+        <w:t xml:space="preserve"> is allowed to change and modification it is mutable</w:t>
       </w:r>
       <w:r>
         <w:rPr>
@@ -1710,85 +1851,27 @@
           <w:shd w:val="clear" w:color="auto" w:fill="F9F9F9"/>
         </w:rPr>
       </w:pPr>
-      <w:r>
-        <w:rPr>
-          <w:rFonts w:ascii="Arial" w:hAnsi="Arial" w:cs="Arial"/>
-          <w:color w:val="030303"/>
-          <w:sz w:val="21"/>
-          <w:szCs w:val="21"/>
-          <w:shd w:val="clear" w:color="auto" w:fill="F9F9F9"/>
-        </w:rPr>
-        <w:t>String</w:t>
-      </w:r>
-      <w:r>
-        <w:rPr>
-          <w:rFonts w:ascii="Arial" w:hAnsi="Arial" w:cs="Arial"/>
-          <w:color w:val="030303"/>
-          <w:sz w:val="21"/>
-          <w:szCs w:val="21"/>
-          <w:shd w:val="clear" w:color="auto" w:fill="F9F9F9"/>
-        </w:rPr>
-        <w:t>Buffer</w:t>
-      </w:r>
-      <w:r>
-        <w:rPr>
-          <w:rFonts w:ascii="Arial" w:hAnsi="Arial" w:cs="Arial"/>
-          <w:color w:val="030303"/>
-          <w:sz w:val="21"/>
-          <w:szCs w:val="21"/>
-          <w:shd w:val="clear" w:color="auto" w:fill="F9F9F9"/>
-        </w:rPr>
-        <w:t xml:space="preserve"> class equals method is </w:t>
-      </w:r>
-      <w:r>
-        <w:rPr>
-          <w:rFonts w:ascii="Arial" w:hAnsi="Arial" w:cs="Arial"/>
-          <w:color w:val="030303"/>
-          <w:sz w:val="21"/>
-          <w:szCs w:val="21"/>
-          <w:shd w:val="clear" w:color="auto" w:fill="F9F9F9"/>
-        </w:rPr>
-        <w:t>for</w:t>
-      </w:r>
-      <w:r>
-        <w:rPr>
-          <w:rFonts w:ascii="Arial" w:hAnsi="Arial" w:cs="Arial"/>
-          <w:color w:val="030303"/>
-          <w:sz w:val="21"/>
-          <w:szCs w:val="21"/>
-          <w:shd w:val="clear" w:color="auto" w:fill="F9F9F9"/>
-        </w:rPr>
-        <w:t xml:space="preserve"> </w:t>
-      </w:r>
-      <w:r>
-        <w:rPr>
-          <w:rFonts w:ascii="Arial" w:hAnsi="Arial" w:cs="Arial"/>
-          <w:color w:val="030303"/>
-          <w:sz w:val="21"/>
-          <w:szCs w:val="21"/>
-          <w:shd w:val="clear" w:color="auto" w:fill="F9F9F9"/>
-        </w:rPr>
-        <w:t>reference</w:t>
-      </w:r>
-      <w:r>
-        <w:rPr>
-          <w:rFonts w:ascii="Arial" w:hAnsi="Arial" w:cs="Arial"/>
-          <w:color w:val="030303"/>
-          <w:sz w:val="21"/>
-          <w:szCs w:val="21"/>
-          <w:shd w:val="clear" w:color="auto" w:fill="F9F9F9"/>
-        </w:rPr>
-        <w:t xml:space="preserve"> </w:t>
-      </w:r>
-      <w:r>
-        <w:rPr>
-          <w:rFonts w:ascii="Arial" w:hAnsi="Arial" w:cs="Arial"/>
-          <w:color w:val="030303"/>
-          <w:sz w:val="21"/>
-          <w:szCs w:val="21"/>
-          <w:shd w:val="clear" w:color="auto" w:fill="F9F9F9"/>
-        </w:rPr>
-        <w:t>comparison equals method is not override</w:t>
+      <w:proofErr w:type="spellStart"/>
+      <w:r>
+        <w:rPr>
+          <w:rFonts w:ascii="Arial" w:hAnsi="Arial" w:cs="Arial"/>
+          <w:color w:val="030303"/>
+          <w:sz w:val="21"/>
+          <w:szCs w:val="21"/>
+          <w:shd w:val="clear" w:color="auto" w:fill="F9F9F9"/>
+        </w:rPr>
+        <w:t>StringBuffer</w:t>
+      </w:r>
+      <w:proofErr w:type="spellEnd"/>
+      <w:r>
+        <w:rPr>
+          <w:rFonts w:ascii="Arial" w:hAnsi="Arial" w:cs="Arial"/>
+          <w:color w:val="030303"/>
+          <w:sz w:val="21"/>
+          <w:szCs w:val="21"/>
+          <w:shd w:val="clear" w:color="auto" w:fill="F9F9F9"/>
+        </w:rPr>
+        <w:t xml:space="preserve"> class equals method is for reference comparison equals method is not override</w:t>
       </w:r>
     </w:p>
     <w:p>
@@ -1806,15 +1889,49 @@
           <w:shd w:val="clear" w:color="auto" w:fill="F9F9F9"/>
         </w:rPr>
       </w:pPr>
-      <w:r>
-        <w:rPr>
-          <w:rFonts w:ascii="Arial" w:hAnsi="Arial" w:cs="Arial"/>
-          <w:color w:val="030303"/>
-          <w:sz w:val="21"/>
-          <w:szCs w:val="21"/>
-          <w:shd w:val="clear" w:color="auto" w:fill="F9F9F9"/>
-        </w:rPr>
-        <w:t>StringBuffer is less use or no use that’s why java is not allowed to stringbuilder.</w:t>
+      <w:proofErr w:type="spellStart"/>
+      <w:r>
+        <w:rPr>
+          <w:rFonts w:ascii="Arial" w:hAnsi="Arial" w:cs="Arial"/>
+          <w:color w:val="030303"/>
+          <w:sz w:val="21"/>
+          <w:szCs w:val="21"/>
+          <w:shd w:val="clear" w:color="auto" w:fill="F9F9F9"/>
+        </w:rPr>
+        <w:t>StringBuffer</w:t>
+      </w:r>
+      <w:proofErr w:type="spellEnd"/>
+      <w:r>
+        <w:rPr>
+          <w:rFonts w:ascii="Arial" w:hAnsi="Arial" w:cs="Arial"/>
+          <w:color w:val="030303"/>
+          <w:sz w:val="21"/>
+          <w:szCs w:val="21"/>
+          <w:shd w:val="clear" w:color="auto" w:fill="F9F9F9"/>
+        </w:rPr>
+        <w:t xml:space="preserve"> is less use or no use that’s why java is not allowed to </w:t>
+      </w:r>
+      <w:proofErr w:type="spellStart"/>
+      <w:r>
+        <w:rPr>
+          <w:rFonts w:ascii="Arial" w:hAnsi="Arial" w:cs="Arial"/>
+          <w:color w:val="030303"/>
+          <w:sz w:val="21"/>
+          <w:szCs w:val="21"/>
+          <w:shd w:val="clear" w:color="auto" w:fill="F9F9F9"/>
+        </w:rPr>
+        <w:t>stringbuilder</w:t>
+      </w:r>
+      <w:proofErr w:type="spellEnd"/>
+      <w:r>
+        <w:rPr>
+          <w:rFonts w:ascii="Arial" w:hAnsi="Arial" w:cs="Arial"/>
+          <w:color w:val="030303"/>
+          <w:sz w:val="21"/>
+          <w:szCs w:val="21"/>
+          <w:shd w:val="clear" w:color="auto" w:fill="F9F9F9"/>
+        </w:rPr>
+        <w:t>.</w:t>
       </w:r>
     </w:p>
     <w:p>
@@ -1832,15 +1949,499 @@
           <w:shd w:val="clear" w:color="auto" w:fill="F9F9F9"/>
         </w:rPr>
       </w:pPr>
-      <w:r>
-        <w:rPr>
-          <w:rFonts w:ascii="Arial" w:hAnsi="Arial" w:cs="Arial"/>
-          <w:color w:val="030303"/>
-          <w:sz w:val="21"/>
-          <w:szCs w:val="21"/>
-          <w:shd w:val="clear" w:color="auto" w:fill="F9F9F9"/>
-        </w:rPr>
-        <w:t>If content is keep on change we should go for stringbuffer</w:t>
+      <w:proofErr w:type="spellStart"/>
+      <w:r>
+        <w:rPr>
+          <w:rFonts w:ascii="Arial" w:hAnsi="Arial" w:cs="Arial"/>
+          <w:color w:val="030303"/>
+          <w:sz w:val="21"/>
+          <w:szCs w:val="21"/>
+          <w:shd w:val="clear" w:color="auto" w:fill="F9F9F9"/>
+        </w:rPr>
+        <w:t>StringBuffer</w:t>
+      </w:r>
+      <w:proofErr w:type="spellEnd"/>
+      <w:r>
+        <w:rPr>
+          <w:rFonts w:ascii="Arial" w:hAnsi="Arial" w:cs="Arial"/>
+          <w:color w:val="030303"/>
+          <w:sz w:val="21"/>
+          <w:szCs w:val="21"/>
+          <w:shd w:val="clear" w:color="auto" w:fill="F9F9F9"/>
+        </w:rPr>
+        <w:t xml:space="preserve"> is synchronized and </w:t>
+      </w:r>
+      <w:proofErr w:type="spellStart"/>
+      <w:r>
+        <w:rPr>
+          <w:rFonts w:ascii="Arial" w:hAnsi="Arial" w:cs="Arial"/>
+          <w:color w:val="030303"/>
+          <w:sz w:val="21"/>
+          <w:szCs w:val="21"/>
+          <w:shd w:val="clear" w:color="auto" w:fill="F9F9F9"/>
+        </w:rPr>
+        <w:t>Stringbuilder</w:t>
+      </w:r>
+      <w:proofErr w:type="spellEnd"/>
+      <w:r>
+        <w:rPr>
+          <w:rFonts w:ascii="Arial" w:hAnsi="Arial" w:cs="Arial"/>
+          <w:color w:val="030303"/>
+          <w:sz w:val="21"/>
+          <w:szCs w:val="21"/>
+          <w:shd w:val="clear" w:color="auto" w:fill="F9F9F9"/>
+        </w:rPr>
+        <w:t xml:space="preserve"> not </w:t>
+      </w:r>
+      <w:proofErr w:type="spellStart"/>
+      <w:r>
+        <w:rPr>
+          <w:rFonts w:ascii="Arial" w:hAnsi="Arial" w:cs="Arial"/>
+          <w:color w:val="030303"/>
+          <w:sz w:val="21"/>
+          <w:szCs w:val="21"/>
+          <w:shd w:val="clear" w:color="auto" w:fill="F9F9F9"/>
+        </w:rPr>
+        <w:t>syncronized</w:t>
+      </w:r>
+      <w:proofErr w:type="spellEnd"/>
+    </w:p>
+    <w:p>
+      <w:pPr>
+        <w:pStyle w:val="ListParagraph"/>
+        <w:numPr>
+          <w:ilvl w:val="0"/>
+          <w:numId w:val="10"/>
+        </w:numPr>
+        <w:rPr>
+          <w:rFonts w:ascii="Arial" w:hAnsi="Arial" w:cs="Arial"/>
+          <w:color w:val="030303"/>
+          <w:sz w:val="21"/>
+          <w:szCs w:val="21"/>
+          <w:shd w:val="clear" w:color="auto" w:fill="F9F9F9"/>
+        </w:rPr>
+      </w:pPr>
+      <w:r>
+        <w:rPr>
+          <w:rFonts w:ascii="Arial" w:hAnsi="Arial" w:cs="Arial"/>
+          <w:color w:val="030303"/>
+          <w:sz w:val="21"/>
+          <w:szCs w:val="21"/>
+          <w:shd w:val="clear" w:color="auto" w:fill="F9F9F9"/>
+        </w:rPr>
+        <w:t xml:space="preserve">If content is keep on change we should go for </w:t>
+      </w:r>
+      <w:proofErr w:type="spellStart"/>
+      <w:r>
+        <w:rPr>
+          <w:rFonts w:ascii="Arial" w:hAnsi="Arial" w:cs="Arial"/>
+          <w:color w:val="030303"/>
+          <w:sz w:val="21"/>
+          <w:szCs w:val="21"/>
+          <w:shd w:val="clear" w:color="auto" w:fill="F9F9F9"/>
+        </w:rPr>
+        <w:t>stringbuffer</w:t>
+      </w:r>
+      <w:proofErr w:type="spellEnd"/>
+    </w:p>
+    <w:p>
+      <w:pPr>
+        <w:pStyle w:val="ListParagraph"/>
+        <w:rPr>
+          <w:rFonts w:ascii="Arial" w:hAnsi="Arial" w:cs="Arial"/>
+          <w:color w:val="030303"/>
+          <w:sz w:val="21"/>
+          <w:szCs w:val="21"/>
+          <w:shd w:val="clear" w:color="auto" w:fill="F9F9F9"/>
+        </w:rPr>
+      </w:pPr>
+    </w:p>
+    <w:p>
+      <w:pPr>
+        <w:pStyle w:val="ListParagraph"/>
+        <w:rPr>
+          <w:rFonts w:ascii="Arial" w:hAnsi="Arial" w:cs="Arial"/>
+          <w:color w:val="030303"/>
+          <w:sz w:val="21"/>
+          <w:szCs w:val="21"/>
+          <w:shd w:val="clear" w:color="auto" w:fill="F9F9F9"/>
+        </w:rPr>
+      </w:pPr>
+    </w:p>
+    <w:p>
+      <w:pPr>
+        <w:pStyle w:val="ListParagraph"/>
+        <w:rPr>
+          <w:rFonts w:ascii="Arial" w:hAnsi="Arial" w:cs="Arial"/>
+          <w:color w:val="030303"/>
+          <w:sz w:val="21"/>
+          <w:szCs w:val="21"/>
+          <w:shd w:val="clear" w:color="auto" w:fill="F9F9F9"/>
+        </w:rPr>
+      </w:pPr>
+      <w:proofErr w:type="spellStart"/>
+      <w:r>
+        <w:rPr>
+          <w:rFonts w:ascii="Arial" w:hAnsi="Arial" w:cs="Arial"/>
+          <w:color w:val="030303"/>
+          <w:sz w:val="21"/>
+          <w:szCs w:val="21"/>
+          <w:shd w:val="clear" w:color="auto" w:fill="F9F9F9"/>
+        </w:rPr>
+        <w:t>Instanceof</w:t>
+      </w:r>
+      <w:proofErr w:type="spellEnd"/>
+      <w:r>
+        <w:rPr>
+          <w:rFonts w:ascii="Arial" w:hAnsi="Arial" w:cs="Arial"/>
+          <w:color w:val="030303"/>
+          <w:sz w:val="21"/>
+          <w:szCs w:val="21"/>
+          <w:shd w:val="clear" w:color="auto" w:fill="F9F9F9"/>
+        </w:rPr>
+        <w:t xml:space="preserve"> operator is used to check object of class that object belongs to </w:t>
+      </w:r>
+      <w:proofErr w:type="gramStart"/>
+      <w:r>
+        <w:rPr>
+          <w:rFonts w:ascii="Arial" w:hAnsi="Arial" w:cs="Arial"/>
+          <w:color w:val="030303"/>
+          <w:sz w:val="21"/>
+          <w:szCs w:val="21"/>
+          <w:shd w:val="clear" w:color="auto" w:fill="F9F9F9"/>
+        </w:rPr>
+        <w:t>it .</w:t>
+      </w:r>
+      <w:proofErr w:type="gramEnd"/>
+    </w:p>
+    <w:p>
+      <w:pPr>
+        <w:pStyle w:val="ListParagraph"/>
+        <w:rPr>
+          <w:rFonts w:ascii="Arial" w:hAnsi="Arial" w:cs="Arial"/>
+          <w:color w:val="030303"/>
+          <w:sz w:val="21"/>
+          <w:szCs w:val="21"/>
+          <w:shd w:val="clear" w:color="auto" w:fill="F9F9F9"/>
+        </w:rPr>
+      </w:pPr>
+      <w:proofErr w:type="spellStart"/>
+      <w:r>
+        <w:rPr>
+          <w:rFonts w:ascii="Arial" w:hAnsi="Arial" w:cs="Arial"/>
+          <w:color w:val="030303"/>
+          <w:sz w:val="21"/>
+          <w:szCs w:val="21"/>
+          <w:shd w:val="clear" w:color="auto" w:fill="F9F9F9"/>
+        </w:rPr>
+        <w:t>Obj</w:t>
+      </w:r>
+      <w:proofErr w:type="spellEnd"/>
+      <w:r>
+        <w:rPr>
+          <w:rFonts w:ascii="Arial" w:hAnsi="Arial" w:cs="Arial"/>
+          <w:color w:val="030303"/>
+          <w:sz w:val="21"/>
+          <w:szCs w:val="21"/>
+          <w:shd w:val="clear" w:color="auto" w:fill="F9F9F9"/>
+        </w:rPr>
+        <w:t xml:space="preserve"> = </w:t>
+      </w:r>
+      <w:r>
+        <w:rPr>
+          <w:rFonts w:ascii="Arial" w:hAnsi="Arial" w:cs="Arial"/>
+          <w:color w:val="030303"/>
+          <w:sz w:val="21"/>
+          <w:szCs w:val="21"/>
+          <w:shd w:val="clear" w:color="auto" w:fill="F9F9F9"/>
+        </w:rPr>
+        <w:t>[obj1</w:t>
+      </w:r>
+      <w:proofErr w:type="gramStart"/>
+      <w:r>
+        <w:rPr>
+          <w:rFonts w:ascii="Arial" w:hAnsi="Arial" w:cs="Arial"/>
+          <w:color w:val="030303"/>
+          <w:sz w:val="21"/>
+          <w:szCs w:val="21"/>
+          <w:shd w:val="clear" w:color="auto" w:fill="F9F9F9"/>
+        </w:rPr>
+        <w:t>,obj2,obj3</w:t>
+      </w:r>
+      <w:proofErr w:type="gramEnd"/>
+      <w:r>
+        <w:rPr>
+          <w:rFonts w:ascii="Arial" w:hAnsi="Arial" w:cs="Arial"/>
+          <w:color w:val="030303"/>
+          <w:sz w:val="21"/>
+          <w:szCs w:val="21"/>
+          <w:shd w:val="clear" w:color="auto" w:fill="F9F9F9"/>
+        </w:rPr>
+        <w:t>]</w:t>
+      </w:r>
+    </w:p>
+    <w:p>
+      <w:pPr>
+        <w:pStyle w:val="ListParagraph"/>
+        <w:rPr>
+          <w:rFonts w:ascii="Arial" w:hAnsi="Arial" w:cs="Arial"/>
+          <w:color w:val="030303"/>
+          <w:sz w:val="21"/>
+          <w:szCs w:val="21"/>
+          <w:shd w:val="clear" w:color="auto" w:fill="F9F9F9"/>
+        </w:rPr>
+      </w:pPr>
+      <w:r>
+        <w:rPr>
+          <w:rFonts w:ascii="Arial" w:hAnsi="Arial" w:cs="Arial"/>
+          <w:color w:val="030303"/>
+          <w:sz w:val="21"/>
+          <w:szCs w:val="21"/>
+          <w:shd w:val="clear" w:color="auto" w:fill="F9F9F9"/>
+        </w:rPr>
+        <w:t xml:space="preserve">How do we </w:t>
+      </w:r>
+      <w:r>
+        <w:rPr>
+          <w:rFonts w:ascii="Arial" w:hAnsi="Arial" w:cs="Arial"/>
+          <w:color w:val="030303"/>
+          <w:sz w:val="21"/>
+          <w:szCs w:val="21"/>
+          <w:shd w:val="clear" w:color="auto" w:fill="F9F9F9"/>
+        </w:rPr>
+        <w:t>create</w:t>
+      </w:r>
+      <w:r>
+        <w:rPr>
+          <w:rFonts w:ascii="Arial" w:hAnsi="Arial" w:cs="Arial"/>
+          <w:color w:val="030303"/>
+          <w:sz w:val="21"/>
+          <w:szCs w:val="21"/>
+          <w:shd w:val="clear" w:color="auto" w:fill="F9F9F9"/>
+        </w:rPr>
+        <w:t xml:space="preserve"> particular object</w:t>
+      </w:r>
+    </w:p>
+    <w:p>
+      <w:pPr>
+        <w:pStyle w:val="ListParagraph"/>
+        <w:rPr>
+          <w:rFonts w:ascii="Arial" w:hAnsi="Arial" w:cs="Arial"/>
+          <w:color w:val="030303"/>
+          <w:sz w:val="21"/>
+          <w:szCs w:val="21"/>
+          <w:shd w:val="clear" w:color="auto" w:fill="F9F9F9"/>
+        </w:rPr>
+      </w:pPr>
+      <w:r>
+        <w:rPr>
+          <w:rFonts w:ascii="Arial" w:hAnsi="Arial" w:cs="Arial"/>
+          <w:color w:val="030303"/>
+          <w:sz w:val="21"/>
+          <w:szCs w:val="21"/>
+          <w:shd w:val="clear" w:color="auto" w:fill="F9F9F9"/>
+        </w:rPr>
+        <w:t xml:space="preserve">Object o = </w:t>
+      </w:r>
+      <w:proofErr w:type="spellStart"/>
+      <w:proofErr w:type="gramStart"/>
+      <w:r>
+        <w:rPr>
+          <w:rFonts w:ascii="Arial" w:hAnsi="Arial" w:cs="Arial"/>
+          <w:color w:val="030303"/>
+          <w:sz w:val="21"/>
+          <w:szCs w:val="21"/>
+          <w:shd w:val="clear" w:color="auto" w:fill="F9F9F9"/>
+        </w:rPr>
+        <w:t>obj.get</w:t>
+      </w:r>
+      <w:proofErr w:type="spellEnd"/>
+      <w:r>
+        <w:rPr>
+          <w:rFonts w:ascii="Arial" w:hAnsi="Arial" w:cs="Arial"/>
+          <w:color w:val="030303"/>
+          <w:sz w:val="21"/>
+          <w:szCs w:val="21"/>
+          <w:shd w:val="clear" w:color="auto" w:fill="F9F9F9"/>
+        </w:rPr>
+        <w:t>[</w:t>
+      </w:r>
+      <w:proofErr w:type="gramEnd"/>
+      <w:r>
+        <w:rPr>
+          <w:rFonts w:ascii="Arial" w:hAnsi="Arial" w:cs="Arial"/>
+          <w:color w:val="030303"/>
+          <w:sz w:val="21"/>
+          <w:szCs w:val="21"/>
+          <w:shd w:val="clear" w:color="auto" w:fill="F9F9F9"/>
+        </w:rPr>
+        <w:t>0]</w:t>
+      </w:r>
+    </w:p>
+    <w:p>
+      <w:pPr>
+        <w:pStyle w:val="ListParagraph"/>
+        <w:rPr>
+          <w:rFonts w:ascii="Arial" w:hAnsi="Arial" w:cs="Arial"/>
+          <w:color w:val="030303"/>
+          <w:sz w:val="21"/>
+          <w:szCs w:val="21"/>
+          <w:shd w:val="clear" w:color="auto" w:fill="F9F9F9"/>
+        </w:rPr>
+      </w:pPr>
+      <w:proofErr w:type="gramStart"/>
+      <w:r>
+        <w:rPr>
+          <w:rFonts w:ascii="Arial" w:hAnsi="Arial" w:cs="Arial"/>
+          <w:color w:val="030303"/>
+          <w:sz w:val="21"/>
+          <w:szCs w:val="21"/>
+          <w:shd w:val="clear" w:color="auto" w:fill="F9F9F9"/>
+        </w:rPr>
+        <w:t>If(</w:t>
+      </w:r>
+      <w:proofErr w:type="gramEnd"/>
+      <w:r>
+        <w:rPr>
+          <w:rFonts w:ascii="Arial" w:hAnsi="Arial" w:cs="Arial"/>
+          <w:color w:val="030303"/>
+          <w:sz w:val="21"/>
+          <w:szCs w:val="21"/>
+          <w:shd w:val="clear" w:color="auto" w:fill="F9F9F9"/>
+        </w:rPr>
+        <w:t xml:space="preserve">o </w:t>
+      </w:r>
+      <w:proofErr w:type="spellStart"/>
+      <w:r>
+        <w:rPr>
+          <w:rFonts w:ascii="Arial" w:hAnsi="Arial" w:cs="Arial"/>
+          <w:color w:val="030303"/>
+          <w:sz w:val="21"/>
+          <w:szCs w:val="21"/>
+          <w:shd w:val="clear" w:color="auto" w:fill="F9F9F9"/>
+        </w:rPr>
+        <w:t>intanceof</w:t>
+      </w:r>
+      <w:proofErr w:type="spellEnd"/>
+      <w:r>
+        <w:rPr>
+          <w:rFonts w:ascii="Arial" w:hAnsi="Arial" w:cs="Arial"/>
+          <w:color w:val="030303"/>
+          <w:sz w:val="21"/>
+          <w:szCs w:val="21"/>
+          <w:shd w:val="clear" w:color="auto" w:fill="F9F9F9"/>
+        </w:rPr>
+        <w:t xml:space="preserve"> student)</w:t>
+      </w:r>
+    </w:p>
+    <w:p>
+      <w:pPr>
+        <w:pStyle w:val="ListParagraph"/>
+        <w:rPr>
+          <w:rFonts w:ascii="Arial" w:hAnsi="Arial" w:cs="Arial"/>
+          <w:color w:val="030303"/>
+          <w:sz w:val="21"/>
+          <w:szCs w:val="21"/>
+          <w:shd w:val="clear" w:color="auto" w:fill="F9F9F9"/>
+        </w:rPr>
+      </w:pPr>
+      <w:r>
+        <w:rPr>
+          <w:rFonts w:ascii="Arial" w:hAnsi="Arial" w:cs="Arial"/>
+          <w:color w:val="030303"/>
+          <w:sz w:val="21"/>
+          <w:szCs w:val="21"/>
+          <w:shd w:val="clear" w:color="auto" w:fill="F9F9F9"/>
+        </w:rPr>
+        <w:t>{</w:t>
+      </w:r>
+    </w:p>
+    <w:p>
+      <w:pPr>
+        <w:pStyle w:val="ListParagraph"/>
+        <w:rPr>
+          <w:rFonts w:ascii="Arial" w:hAnsi="Arial" w:cs="Arial"/>
+          <w:color w:val="030303"/>
+          <w:sz w:val="21"/>
+          <w:szCs w:val="21"/>
+          <w:shd w:val="clear" w:color="auto" w:fill="F9F9F9"/>
+        </w:rPr>
+      </w:pPr>
+      <w:r>
+        <w:rPr>
+          <w:rFonts w:ascii="Arial" w:hAnsi="Arial" w:cs="Arial"/>
+          <w:color w:val="030303"/>
+          <w:sz w:val="21"/>
+          <w:szCs w:val="21"/>
+          <w:shd w:val="clear" w:color="auto" w:fill="F9F9F9"/>
+        </w:rPr>
+        <w:t xml:space="preserve">Student s = </w:t>
+      </w:r>
+      <w:proofErr w:type="gramStart"/>
+      <w:r>
+        <w:rPr>
+          <w:rFonts w:ascii="Arial" w:hAnsi="Arial" w:cs="Arial"/>
+          <w:color w:val="030303"/>
+          <w:sz w:val="21"/>
+          <w:szCs w:val="21"/>
+          <w:shd w:val="clear" w:color="auto" w:fill="F9F9F9"/>
+        </w:rPr>
+        <w:t>new(</w:t>
+      </w:r>
+      <w:proofErr w:type="gramEnd"/>
+      <w:r>
+        <w:rPr>
+          <w:rFonts w:ascii="Arial" w:hAnsi="Arial" w:cs="Arial"/>
+          <w:color w:val="030303"/>
+          <w:sz w:val="21"/>
+          <w:szCs w:val="21"/>
+          <w:shd w:val="clear" w:color="auto" w:fill="F9F9F9"/>
+        </w:rPr>
+        <w:t>student)o();</w:t>
+      </w:r>
+    </w:p>
+    <w:p>
+      <w:pPr>
+        <w:pStyle w:val="ListParagraph"/>
+        <w:rPr>
+          <w:rFonts w:ascii="Arial" w:hAnsi="Arial" w:cs="Arial"/>
+          <w:color w:val="030303"/>
+          <w:sz w:val="21"/>
+          <w:szCs w:val="21"/>
+          <w:shd w:val="clear" w:color="auto" w:fill="F9F9F9"/>
+        </w:rPr>
+      </w:pPr>
+      <w:r>
+        <w:rPr>
+          <w:rFonts w:ascii="Arial" w:hAnsi="Arial" w:cs="Arial"/>
+          <w:color w:val="030303"/>
+          <w:sz w:val="21"/>
+          <w:szCs w:val="21"/>
+          <w:shd w:val="clear" w:color="auto" w:fill="F9F9F9"/>
+        </w:rPr>
+        <w:t xml:space="preserve">} </w:t>
+      </w:r>
+    </w:p>
+    <w:p>
+      <w:pPr>
+        <w:pStyle w:val="ListParagraph"/>
+        <w:rPr>
+          <w:rFonts w:ascii="Arial" w:hAnsi="Arial" w:cs="Arial"/>
+          <w:color w:val="030303"/>
+          <w:sz w:val="21"/>
+          <w:szCs w:val="21"/>
+          <w:shd w:val="clear" w:color="auto" w:fill="F9F9F9"/>
+        </w:rPr>
+      </w:pPr>
+      <w:r>
+        <w:rPr>
+          <w:rFonts w:ascii="Arial" w:hAnsi="Arial" w:cs="Arial"/>
+          <w:color w:val="030303"/>
+          <w:sz w:val="21"/>
+          <w:szCs w:val="21"/>
+          <w:shd w:val="clear" w:color="auto" w:fill="F9F9F9"/>
+        </w:rPr>
+        <w:t>Else if for more condition</w:t>
       </w:r>
     </w:p>
     <w:p>

</xml_diff>